<commit_message>
Update Bank, Wage, Unemployment Rates and Sentiment Correlations-Time Frames.docx
</commit_message>
<xml_diff>
--- a/Bank, Wage, Unemployment Rates and Sentiment Correlations-Time Frames.docx
+++ b/Bank, Wage, Unemployment Rates and Sentiment Correlations-Time Frames.docx
@@ -273,6 +273,45 @@
       <w:r>
         <w:lastRenderedPageBreak/>
         <w:drawing>
+          <wp:inline distT="0" distB="0" distL="0" distR="0" wp14:anchorId="27003089" wp14:editId="3EF631DB">
+            <wp:extent cx="5731510" cy="2752090"/>
+            <wp:effectExtent l="0" t="0" r="2540" b="0"/>
+            <wp:docPr id="286164236" name="Picture 1" descr="A graph with blue lines and black dots&#10;&#10;AI-generated content may be incorrect."/>
+            <wp:cNvGraphicFramePr>
+              <a:graphicFrameLocks xmlns:a="http://schemas.openxmlformats.org/drawingml/2006/main" noChangeAspect="1"/>
+            </wp:cNvGraphicFramePr>
+            <a:graphic xmlns:a="http://schemas.openxmlformats.org/drawingml/2006/main">
+              <a:graphicData uri="http://schemas.openxmlformats.org/drawingml/2006/picture">
+                <pic:pic xmlns:pic="http://schemas.openxmlformats.org/drawingml/2006/picture">
+                  <pic:nvPicPr>
+                    <pic:cNvPr id="286164236" name="Picture 1" descr="A graph with blue lines and black dots&#10;&#10;AI-generated content may be incorrect."/>
+                    <pic:cNvPicPr/>
+                  </pic:nvPicPr>
+                  <pic:blipFill>
+                    <a:blip r:embed="rId10"/>
+                    <a:stretch>
+                      <a:fillRect/>
+                    </a:stretch>
+                  </pic:blipFill>
+                  <pic:spPr>
+                    <a:xfrm>
+                      <a:off x="0" y="0"/>
+                      <a:ext cx="5731510" cy="2752090"/>
+                    </a:xfrm>
+                    <a:prstGeom prst="rect">
+                      <a:avLst/>
+                    </a:prstGeom>
+                  </pic:spPr>
+                </pic:pic>
+              </a:graphicData>
+            </a:graphic>
+          </wp:inline>
+        </w:drawing>
+      </w:r>
+    </w:p>
+    <w:p>
+      <w:r>
+        <w:drawing>
           <wp:inline distT="0" distB="0" distL="0" distR="0" wp14:anchorId="0DF2C4A2" wp14:editId="25B2B830">
             <wp:extent cx="5731510" cy="2706370"/>
             <wp:effectExtent l="0" t="0" r="2540" b="0"/>
@@ -288,7 +327,7 @@
                     <pic:cNvPicPr/>
                   </pic:nvPicPr>
                   <pic:blipFill>
-                    <a:blip r:embed="rId10"/>
+                    <a:blip r:embed="rId11"/>
                     <a:stretch>
                       <a:fillRect/>
                     </a:stretch>
@@ -314,7 +353,7 @@
       <w:r>
         <w:t>The python code link :</w:t>
       </w:r>
-      <w:hyperlink r:id="rId11" w:history="1">
+      <w:hyperlink r:id="rId12" w:history="1">
         <w:r>
           <w:rPr>
             <w:rStyle w:val="Hyperlink"/>
@@ -334,6 +373,7 @@
     </w:p>
     <w:p>
       <w:r>
+        <w:lastRenderedPageBreak/>
         <w:drawing>
           <wp:inline distT="0" distB="0" distL="0" distR="0" wp14:anchorId="49BC2881" wp14:editId="2A6BEB23">
             <wp:extent cx="5731510" cy="2580640"/>
@@ -350,7 +390,7 @@
                     <pic:cNvPicPr/>
                   </pic:nvPicPr>
                   <pic:blipFill>
-                    <a:blip r:embed="rId12"/>
+                    <a:blip r:embed="rId13"/>
                     <a:stretch>
                       <a:fillRect/>
                     </a:stretch>
@@ -373,7 +413,6 @@
     </w:p>
     <w:p>
       <w:r>
-        <w:lastRenderedPageBreak/>
         <w:drawing>
           <wp:inline distT="0" distB="0" distL="0" distR="0" wp14:anchorId="3702DEBB" wp14:editId="73183F94">
             <wp:extent cx="5731510" cy="2602865"/>
@@ -390,7 +429,7 @@
                     <pic:cNvPicPr/>
                   </pic:nvPicPr>
                   <pic:blipFill>
-                    <a:blip r:embed="rId13"/>
+                    <a:blip r:embed="rId14"/>
                     <a:stretch>
                       <a:fillRect/>
                     </a:stretch>
@@ -429,7 +468,7 @@
                     <pic:cNvPicPr/>
                   </pic:nvPicPr>
                   <pic:blipFill>
-                    <a:blip r:embed="rId14"/>
+                    <a:blip r:embed="rId15"/>
                     <a:stretch>
                       <a:fillRect/>
                     </a:stretch>
@@ -457,7 +496,7 @@
       <w:r>
         <w:t xml:space="preserve"> </w:t>
       </w:r>
-      <w:hyperlink r:id="rId15" w:history="1">
+      <w:hyperlink r:id="rId16" w:history="1">
         <w:r>
           <w:rPr>
             <w:rStyle w:val="Hyperlink"/>

</xml_diff>